<commit_message>
Significance Levels to ggplots
</commit_message>
<xml_diff>
--- a/First-Class.docx
+++ b/First-Class.docx
@@ -38,16 +38,124 @@
         <w:t xml:space="preserve">2023-07-20</w:t>
       </w:r>
     </w:p>
-    <w:bookmarkStart w:id="37" w:name="beeswam"/>
+    <w:bookmarkStart w:id="21" w:name="basic-usage"/>
     <w:p>
       <w:pPr>
         <w:pStyle w:val="Heading2"/>
       </w:pPr>
       <w:r>
+        <w:t xml:space="preserve">Basic usage</w:t>
+      </w:r>
+    </w:p>
+    <w:bookmarkStart w:id="20" w:name="summary-data"/>
+    <w:p>
+      <w:pPr>
+        <w:pStyle w:val="Heading3"/>
+      </w:pPr>
+      <w:r>
+        <w:t xml:space="preserve">summary data</w:t>
+      </w:r>
+    </w:p>
+    <w:p>
+      <w:pPr>
+        <w:pStyle w:val="SourceCode"/>
+      </w:pPr>
+      <w:r>
+        <w:rPr>
+          <w:rStyle w:val="NormalTok"/>
+        </w:rPr>
+        <w:t xml:space="preserve">data </w:t>
+      </w:r>
+      <w:r>
+        <w:rPr>
+          <w:rStyle w:val="OtherTok"/>
+        </w:rPr>
+        <w:t xml:space="preserve">&lt;-</w:t>
+      </w:r>
+      <w:r>
+        <w:rPr>
+          <w:rStyle w:val="NormalTok"/>
+        </w:rPr>
+        <w:t xml:space="preserve"> </w:t>
+      </w:r>
+      <w:r>
+        <w:rPr>
+          <w:rStyle w:val="FunctionTok"/>
+        </w:rPr>
+        <w:t xml:space="preserve">sample</w:t>
+      </w:r>
+      <w:r>
+        <w:rPr>
+          <w:rStyle w:val="NormalTok"/>
+        </w:rPr>
+        <w:t xml:space="preserve">(</w:t>
+      </w:r>
+      <w:r>
+        <w:rPr>
+          <w:rStyle w:val="DecValTok"/>
+        </w:rPr>
+        <w:t xml:space="preserve">100</w:t>
+      </w:r>
+      <w:r>
+        <w:rPr>
+          <w:rStyle w:val="NormalTok"/>
+        </w:rPr>
+        <w:t xml:space="preserve">) </w:t>
+      </w:r>
+      <w:r>
+        <w:rPr>
+          <w:rStyle w:val="CommentTok"/>
+        </w:rPr>
+        <w:t xml:space="preserve">#generate sample data</w:t>
+      </w:r>
+      <w:r>
+        <w:br/>
+      </w:r>
+      <w:r>
+        <w:rPr>
+          <w:rStyle w:val="FunctionTok"/>
+        </w:rPr>
+        <w:t xml:space="preserve">summary</w:t>
+      </w:r>
+      <w:r>
+        <w:rPr>
+          <w:rStyle w:val="NormalTok"/>
+        </w:rPr>
+        <w:t xml:space="preserve">(data)</w:t>
+      </w:r>
+    </w:p>
+    <w:p>
+      <w:pPr>
+        <w:pStyle w:val="SourceCode"/>
+      </w:pPr>
+      <w:r>
+        <w:rPr>
+          <w:rStyle w:val="VerbatimChar"/>
+        </w:rPr>
+        <w:t xml:space="preserve">##    Min. 1st Qu.  Median    Mean 3rd Qu.    Max. </w:t>
+      </w:r>
+      <w:r>
+        <w:br/>
+      </w:r>
+      <w:r>
+        <w:rPr>
+          <w:rStyle w:val="VerbatimChar"/>
+        </w:rPr>
+        <w:t xml:space="preserve">##    1.00   25.75   50.50   50.50   75.25  100.00</w:t>
+      </w:r>
+    </w:p>
+    <w:bookmarkEnd w:id="20"/>
+    <w:bookmarkEnd w:id="21"/>
+    <w:bookmarkStart w:id="39" w:name="beeswam"/>
+    <w:p>
+      <w:pPr>
+        <w:pStyle w:val="Heading2"/>
+      </w:pPr>
+      <w:r>
         <w:t xml:space="preserve">Beeswam</w:t>
       </w:r>
     </w:p>
-    <w:bookmarkStart w:id="20" w:name="install-package"/>
+    <w:bookmarkStart w:id="22" w:name="install-package"/>
     <w:p>
       <w:pPr>
         <w:pStyle w:val="Heading3"/>
@@ -67,8 +175,8 @@
         <w:t xml:space="preserve">install.packages('beeswam')</w:t>
       </w:r>
     </w:p>
-    <w:bookmarkEnd w:id="20"/>
-    <w:bookmarkStart w:id="24" w:name="sample-code"/>
+    <w:bookmarkEnd w:id="22"/>
+    <w:bookmarkStart w:id="26" w:name="sample-code"/>
     <w:p>
       <w:pPr>
         <w:pStyle w:val="Heading3"/>
@@ -175,18 +283,18 @@
           <wp:inline>
             <wp:extent cx="4620126" cy="3696101"/>
             <wp:effectExtent b="0" l="0" r="0" t="0"/>
-            <wp:docPr descr="" title="" id="22" name="Picture"/>
+            <wp:docPr descr="" title="" id="24" name="Picture"/>
             <a:graphic>
               <a:graphicData uri="http://schemas.openxmlformats.org/drawingml/2006/picture">
                 <pic:pic>
                   <pic:nvPicPr>
-                    <pic:cNvPr descr="First-Class_files/figure-docx/unnamed-chunk-1-1.png" id="23" name="Picture"/>
+                    <pic:cNvPr descr="First-Class_files/figure-docx/unnamed-chunk-2-1.png" id="25" name="Picture"/>
                     <pic:cNvPicPr>
                       <a:picLocks noChangeArrowheads="1" noChangeAspect="1"/>
                     </pic:cNvPicPr>
                   </pic:nvPicPr>
                   <pic:blipFill>
-                    <a:blip r:embed="rId21"/>
+                    <a:blip r:embed="rId23"/>
                     <a:stretch>
                       <a:fillRect/>
                     </a:stretch>
@@ -213,8 +321,8 @@
         </w:drawing>
       </w:r>
     </w:p>
-    <w:bookmarkEnd w:id="24"/>
-    <w:bookmarkStart w:id="36" w:name="specific-color"/>
+    <w:bookmarkEnd w:id="26"/>
+    <w:bookmarkStart w:id="38" w:name="specific-color"/>
     <w:p>
       <w:pPr>
         <w:pStyle w:val="Heading3"/>
@@ -223,7 +331,7 @@
         <w:t xml:space="preserve">specific color</w:t>
       </w:r>
     </w:p>
-    <w:bookmarkStart w:id="25" w:name="show-color"/>
+    <w:bookmarkStart w:id="27" w:name="show-color"/>
     <w:p>
       <w:pPr>
         <w:pStyle w:val="Heading4"/>
@@ -243,8 +351,8 @@
         <w:t xml:space="preserve">colors()</w:t>
       </w:r>
     </w:p>
-    <w:bookmarkEnd w:id="25"/>
-    <w:bookmarkStart w:id="35" w:name="select-color"/>
+    <w:bookmarkEnd w:id="27"/>
+    <w:bookmarkStart w:id="37" w:name="select-color"/>
     <w:p>
       <w:pPr>
         <w:pStyle w:val="Heading4"/>
@@ -297,18 +405,18 @@
           <wp:inline>
             <wp:extent cx="4620126" cy="3696101"/>
             <wp:effectExtent b="0" l="0" r="0" t="0"/>
-            <wp:docPr descr="" title="" id="27" name="Picture"/>
+            <wp:docPr descr="" title="" id="29" name="Picture"/>
             <a:graphic>
               <a:graphicData uri="http://schemas.openxmlformats.org/drawingml/2006/picture">
                 <pic:pic>
                   <pic:nvPicPr>
-                    <pic:cNvPr descr="First-Class_files/figure-docx/unnamed-chunk-2-1.png" id="28" name="Picture"/>
+                    <pic:cNvPr descr="First-Class_files/figure-docx/unnamed-chunk-3-1.png" id="30" name="Picture"/>
                     <pic:cNvPicPr>
                       <a:picLocks noChangeArrowheads="1" noChangeAspect="1"/>
                     </pic:cNvPicPr>
                   </pic:nvPicPr>
                   <pic:blipFill>
-                    <a:blip r:embed="rId26"/>
+                    <a:blip r:embed="rId28"/>
                     <a:stretch>
                       <a:fillRect/>
                     </a:stretch>
@@ -348,18 +456,18 @@
           <wp:inline>
             <wp:extent cx="5334000" cy="3348824"/>
             <wp:effectExtent b="0" l="0" r="0" t="0"/>
-            <wp:docPr descr="" title="" id="30" name="Picture"/>
+            <wp:docPr descr="" title="" id="32" name="Picture"/>
             <a:graphic>
               <a:graphicData uri="http://schemas.openxmlformats.org/drawingml/2006/picture">
                 <pic:pic>
                   <pic:nvPicPr>
-                    <pic:cNvPr descr="images/r-basic-plotting-tools-pch-1.png" id="31" name="Picture"/>
+                    <pic:cNvPr descr="images/r-basic-plotting-tools-pch-1.png" id="33" name="Picture"/>
                     <pic:cNvPicPr>
                       <a:picLocks noChangeArrowheads="1" noChangeAspect="1"/>
                     </pic:cNvPicPr>
                   </pic:nvPicPr>
                   <pic:blipFill>
-                    <a:blip r:embed="rId29"/>
+                    <a:blip r:embed="rId31"/>
                     <a:stretch>
                       <a:fillRect/>
                     </a:stretch>
@@ -430,18 +538,18 @@
           <wp:inline>
             <wp:extent cx="4620126" cy="3696101"/>
             <wp:effectExtent b="0" l="0" r="0" t="0"/>
-            <wp:docPr descr="" title="" id="33" name="Picture"/>
+            <wp:docPr descr="" title="" id="35" name="Picture"/>
             <a:graphic>
               <a:graphicData uri="http://schemas.openxmlformats.org/drawingml/2006/picture">
                 <pic:pic>
                   <pic:nvPicPr>
-                    <pic:cNvPr descr="First-Class_files/figure-docx/unnamed-chunk-3-1.png" id="34" name="Picture"/>
+                    <pic:cNvPr descr="First-Class_files/figure-docx/unnamed-chunk-4-1.png" id="36" name="Picture"/>
                     <pic:cNvPicPr>
                       <a:picLocks noChangeArrowheads="1" noChangeAspect="1"/>
                     </pic:cNvPicPr>
                   </pic:nvPicPr>
                   <pic:blipFill>
-                    <a:blip r:embed="rId32"/>
+                    <a:blip r:embed="rId34"/>
                     <a:stretch>
                       <a:fillRect/>
                     </a:stretch>
@@ -468,9 +576,9 @@
         </w:drawing>
       </w:r>
     </w:p>
-    <w:bookmarkEnd w:id="35"/>
-    <w:bookmarkEnd w:id="36"/>
     <w:bookmarkEnd w:id="37"/>
+    <w:bookmarkEnd w:id="38"/>
+    <w:bookmarkEnd w:id="39"/>
     <w:sectPr/>
   </w:body>
 </w:document>

</xml_diff>